<commit_message>
dodano nowy akapit w dokumencie world
</commit_message>
<xml_diff>
--- a/w_przygotowaniu/Enki i Ninhursag.docx
+++ b/w_przygotowaniu/Enki i Ninhursag.docx
@@ -7943,6 +7943,15 @@
         </w:rPr>
         <w:t>Chwała Tobie Ojcze Enki</w:t>
       </w:r>
+    </w:p>
+    <w:p>
+      <w:pPr>
+        <w:spacing w:after="0"/>
+        <w:rPr>
+          <w:rFonts w:ascii="Times New Roman" w:hAnsi="Times New Roman" w:cs="Times New Roman"/>
+          <w:i/>
+        </w:rPr>
+      </w:pPr>
     </w:p>
     <w:p>
       <w:pPr>
@@ -9629,7 +9638,7 @@
 </file>
 
 <file path=customXml/itemProps1.xml><?xml version="1.0" encoding="utf-8"?>
-<ds:datastoreItem xmlns:ds="http://schemas.openxmlformats.org/officeDocument/2006/customXml" ds:itemID="{059A32A7-ADE2-432F-BCF6-B5773D6D927D}">
+<ds:datastoreItem xmlns:ds="http://schemas.openxmlformats.org/officeDocument/2006/customXml" ds:itemID="{47777CC4-D533-43F5-9DD5-37EE75E7D69C}">
   <ds:schemaRefs>
     <ds:schemaRef ds:uri="http://schemas.openxmlformats.org/officeDocument/2006/bibliography"/>
   </ds:schemaRefs>

</xml_diff>